<commit_message>
Namen foto's projecten aangepast
</commit_message>
<xml_diff>
--- a/design/Algemene planning.docx
+++ b/design/Algemene planning.docx
@@ -3,6 +3,33 @@
 <w:document xmlns:wpc="http://schemas.microsoft.com/office/word/2010/wordprocessingCanvas" xmlns:mc="http://schemas.openxmlformats.org/markup-compatibility/2006" xmlns:o="urn:schemas-microsoft-com:office:office" xmlns:r="http://schemas.openxmlformats.org/officeDocument/2006/relationships" xmlns:m="http://schemas.openxmlformats.org/officeDocument/2006/math" xmlns:v="urn:schemas-microsoft-com:vml" xmlns:wp14="http://schemas.microsoft.com/office/word/2010/wordprocessingDrawing" xmlns:wp="http://schemas.openxmlformats.org/drawingml/2006/wordprocessingDrawing" xmlns:w10="urn:schemas-microsoft-com:office:word" xmlns:w="http://schemas.openxmlformats.org/wordprocessingml/2006/main" xmlns:w14="http://schemas.microsoft.com/office/word/2010/wordml" xmlns:w15="http://schemas.microsoft.com/office/word/2012/wordml" xmlns:wpg="http://schemas.microsoft.com/office/word/2010/wordprocessingGroup" xmlns:wpi="http://schemas.microsoft.com/office/word/2010/wordprocessingInk" xmlns:wne="http://schemas.microsoft.com/office/word/2006/wordml" xmlns:wps="http://schemas.microsoft.com/office/word/2010/wordprocessingShape" mc:Ignorable="w14 w15 wp14">
   <w:body>
     <w:p>
+      <w:pPr>
+        <w:jc w:val="center"/>
+        <w:rPr>
+          <w:b/>
+          <w:sz w:val="28"/>
+          <w:szCs w:val="28"/>
+        </w:rPr>
+      </w:pPr>
+      <w:r>
+        <w:rPr>
+          <w:b/>
+          <w:sz w:val="28"/>
+          <w:szCs w:val="28"/>
+        </w:rPr>
+        <w:t xml:space="preserve">Web: </w:t>
+      </w:r>
+      <w:r>
+        <w:rPr>
+          <w:b/>
+          <w:sz w:val="28"/>
+          <w:szCs w:val="28"/>
+        </w:rPr>
+        <w:t>Onderzoek MT</w:t>
+      </w:r>
+    </w:p>
+    <w:p/>
+    <w:p>
       <w:r>
         <w:t>Algemene planning tijdens project Onderzoek MT: (gedurende 6 weken)</w:t>
       </w:r>
@@ -12,411 +39,369 @@
         <w:t>Pagina’s te creëren en desi</w:t>
       </w:r>
       <w:r>
-        <w:t xml:space="preserve">gn maken </w:t>
-      </w:r>
-      <w:proofErr w:type="spellStart"/>
-      <w:r>
-        <w:t>a.d.h.v</w:t>
-      </w:r>
-      <w:proofErr w:type="spellEnd"/>
-      <w:r>
-        <w:t xml:space="preserve"> </w:t>
-      </w:r>
-      <w:proofErr w:type="spellStart"/>
-      <w:r>
-        <w:t>Salient</w:t>
-      </w:r>
-      <w:proofErr w:type="spellEnd"/>
-      <w:r>
-        <w:t xml:space="preserve"> thema:</w:t>
-      </w:r>
-    </w:p>
-    <w:p>
-      <w:pPr>
-        <w:pStyle w:val="Lijstalinea"/>
-        <w:numPr>
-          <w:ilvl w:val="0"/>
-          <w:numId w:val="2"/>
-        </w:numPr>
-      </w:pPr>
-      <w:proofErr w:type="spellStart"/>
-      <w:r>
-        <w:t>Onderzoekspagina</w:t>
-      </w:r>
-      <w:proofErr w:type="spellEnd"/>
-    </w:p>
-    <w:p>
-      <w:pPr>
-        <w:pStyle w:val="Lijstalinea"/>
-        <w:numPr>
-          <w:ilvl w:val="0"/>
-          <w:numId w:val="2"/>
-        </w:numPr>
-      </w:pPr>
-      <w:r>
-        <w:t>Project pagina</w:t>
-      </w:r>
-    </w:p>
-    <w:p>
-      <w:pPr>
-        <w:pStyle w:val="Lijstalinea"/>
-        <w:numPr>
-          <w:ilvl w:val="0"/>
-          <w:numId w:val="2"/>
-        </w:numPr>
-      </w:pPr>
-      <w:r>
-        <w:t>Project details</w:t>
-      </w:r>
-    </w:p>
-    <w:p>
-      <w:pPr>
-        <w:pStyle w:val="Lijstalinea"/>
-        <w:numPr>
-          <w:ilvl w:val="0"/>
-          <w:numId w:val="2"/>
-        </w:numPr>
-        <w:rPr>
-          <w:lang w:val="en-US"/>
-        </w:rPr>
-      </w:pPr>
-      <w:r>
-        <w:rPr>
-          <w:lang w:val="en-US"/>
-        </w:rPr>
-        <w:t>Home</w:t>
-      </w:r>
-    </w:p>
-    <w:p>
-      <w:pPr>
-        <w:pStyle w:val="Lijstalinea"/>
-        <w:numPr>
-          <w:ilvl w:val="0"/>
-          <w:numId w:val="2"/>
-        </w:numPr>
-        <w:rPr>
-          <w:lang w:val="en-US"/>
-        </w:rPr>
-      </w:pPr>
-      <w:r>
-        <w:rPr>
-          <w:lang w:val="en-US"/>
-        </w:rPr>
-        <w:t xml:space="preserve">Over </w:t>
-      </w:r>
-      <w:proofErr w:type="spellStart"/>
-      <w:r>
-        <w:rPr>
-          <w:lang w:val="en-US"/>
-        </w:rPr>
-        <w:t>ons</w:t>
-      </w:r>
-      <w:proofErr w:type="spellEnd"/>
-    </w:p>
-    <w:p>
-      <w:pPr>
-        <w:pStyle w:val="Lijstalinea"/>
-        <w:numPr>
-          <w:ilvl w:val="0"/>
-          <w:numId w:val="2"/>
-        </w:numPr>
-        <w:rPr>
-          <w:lang w:val="en-US"/>
-        </w:rPr>
-      </w:pPr>
-      <w:r>
-        <w:rPr>
-          <w:lang w:val="en-US"/>
-        </w:rPr>
-        <w:t>Contact</w:t>
-      </w:r>
-    </w:p>
-    <w:p>
-      <w:pPr>
-        <w:pStyle w:val="Lijstalinea"/>
-        <w:numPr>
-          <w:ilvl w:val="0"/>
-          <w:numId w:val="2"/>
-        </w:numPr>
-        <w:rPr>
-          <w:lang w:val="en-US"/>
-        </w:rPr>
-      </w:pPr>
-      <w:r>
-        <w:rPr>
-          <w:lang w:val="en-US"/>
-        </w:rPr>
-        <w:t>Playground</w:t>
-      </w:r>
-    </w:p>
-    <w:p>
-      <w:pPr>
-        <w:pStyle w:val="Lijstalinea"/>
-        <w:numPr>
-          <w:ilvl w:val="0"/>
-          <w:numId w:val="2"/>
-        </w:numPr>
-        <w:rPr>
-          <w:lang w:val="en-US"/>
-        </w:rPr>
-      </w:pPr>
-      <w:r>
-        <w:rPr>
-          <w:lang w:val="en-US"/>
-        </w:rPr>
-        <w:t xml:space="preserve">Project </w:t>
-      </w:r>
-      <w:proofErr w:type="spellStart"/>
-      <w:r>
-        <w:rPr>
-          <w:lang w:val="en-US"/>
-        </w:rPr>
-        <w:t>pagina</w:t>
-      </w:r>
-      <w:proofErr w:type="spellEnd"/>
-    </w:p>
-    <w:p>
-      <w:pPr>
-        <w:pStyle w:val="Lijstalinea"/>
-        <w:numPr>
-          <w:ilvl w:val="0"/>
-          <w:numId w:val="2"/>
-        </w:numPr>
-        <w:rPr>
-          <w:lang w:val="en-US"/>
-        </w:rPr>
-      </w:pPr>
-      <w:r>
-        <w:rPr>
-          <w:lang w:val="en-US"/>
-        </w:rPr>
-        <w:t>Project details</w:t>
-      </w:r>
-    </w:p>
-    <w:p>
-      <w:pPr>
-        <w:pStyle w:val="Lijstalinea"/>
-        <w:numPr>
-          <w:ilvl w:val="0"/>
-          <w:numId w:val="2"/>
-        </w:numPr>
-        <w:rPr>
-          <w:lang w:val="en-US"/>
-        </w:rPr>
-      </w:pPr>
-      <w:r>
-        <w:rPr>
-          <w:lang w:val="en-US"/>
-        </w:rPr>
-        <w:t>Contact</w:t>
-      </w:r>
-    </w:p>
-    <w:p>
-      <w:pPr>
-        <w:pStyle w:val="Lijstalinea"/>
-        <w:numPr>
-          <w:ilvl w:val="0"/>
-          <w:numId w:val="2"/>
-        </w:numPr>
-      </w:pPr>
-      <w:r>
-        <w:t>Richting MT</w:t>
-      </w:r>
-    </w:p>
-    <w:p>
-      <w:pPr>
-        <w:pStyle w:val="Lijstalinea"/>
-        <w:numPr>
-          <w:ilvl w:val="0"/>
-          <w:numId w:val="2"/>
-        </w:numPr>
-      </w:pPr>
-      <w:r>
-        <w:t>Carrousel en link</w:t>
-      </w:r>
-    </w:p>
-    <w:p/>
-    <w:p>
-      <w:r>
-        <w:t xml:space="preserve">Week 1-2: </w:t>
-      </w:r>
-    </w:p>
-    <w:p>
-      <w:pPr>
-        <w:pStyle w:val="Lijstalinea"/>
-        <w:numPr>
-          <w:ilvl w:val="0"/>
-          <w:numId w:val="1"/>
-        </w:numPr>
-      </w:pPr>
-      <w:proofErr w:type="spellStart"/>
-      <w:r>
-        <w:t>Wordpress</w:t>
-      </w:r>
-      <w:proofErr w:type="spellEnd"/>
-      <w:r>
-        <w:t xml:space="preserve"> template opties qua design bekijken en beslissen welke onderdelen op welke pagina’s moeten komen. </w:t>
-      </w:r>
-    </w:p>
-    <w:p>
-      <w:pPr>
-        <w:pStyle w:val="Lijstalinea"/>
-        <w:numPr>
-          <w:ilvl w:val="0"/>
-          <w:numId w:val="1"/>
-        </w:numPr>
-      </w:pPr>
-      <w:r>
-        <w:t xml:space="preserve">Server en </w:t>
-      </w:r>
-      <w:proofErr w:type="spellStart"/>
-      <w:r>
-        <w:t>custom</w:t>
-      </w:r>
-      <w:proofErr w:type="spellEnd"/>
-      <w:r>
-        <w:t xml:space="preserve"> post type opgezet </w:t>
-      </w:r>
-    </w:p>
-    <w:p>
-      <w:pPr>
-        <w:pStyle w:val="Lijstalinea"/>
-        <w:numPr>
-          <w:ilvl w:val="0"/>
-          <w:numId w:val="1"/>
-        </w:numPr>
-      </w:pPr>
-      <w:r>
-        <w:t>Goedkeuring gekregen van klant voor content op pagina’s.</w:t>
-      </w:r>
-    </w:p>
-    <w:p/>
-    <w:p>
-      <w:r>
-        <w:t>Week 3-5:</w:t>
-      </w:r>
-    </w:p>
-    <w:p>
-      <w:pPr>
-        <w:pStyle w:val="Lijstalinea"/>
-        <w:numPr>
-          <w:ilvl w:val="0"/>
-          <w:numId w:val="1"/>
-        </w:numPr>
-      </w:pPr>
-      <w:r>
-        <w:t>Aan begin, vast design bepalen en goedgekeurd door klant.</w:t>
-      </w:r>
-    </w:p>
-    <w:p>
-      <w:pPr>
-        <w:pStyle w:val="Lijstalinea"/>
-        <w:numPr>
-          <w:ilvl w:val="0"/>
-          <w:numId w:val="1"/>
-        </w:numPr>
-      </w:pPr>
-      <w:r>
-        <w:t xml:space="preserve">Via </w:t>
-      </w:r>
-      <w:proofErr w:type="spellStart"/>
-      <w:r>
-        <w:t>Wordpress</w:t>
-      </w:r>
-      <w:proofErr w:type="spellEnd"/>
-      <w:r>
-        <w:t xml:space="preserve"> alle content met juiste template design voorzien</w:t>
-      </w:r>
-    </w:p>
-    <w:p>
-      <w:pPr>
-        <w:pStyle w:val="Lijstalinea"/>
-        <w:numPr>
-          <w:ilvl w:val="0"/>
-          <w:numId w:val="1"/>
-        </w:numPr>
-      </w:pPr>
-      <w:r>
-        <w:t>Dummy content en beelden voorzien voor alle pagina’s.</w:t>
-      </w:r>
-    </w:p>
-    <w:p/>
-    <w:p>
-      <w:r>
-        <w:t>Week 5-6 (met kerstvakantie):</w:t>
-      </w:r>
-    </w:p>
-    <w:p>
-      <w:pPr>
-        <w:pStyle w:val="Lijstalinea"/>
-        <w:numPr>
-          <w:ilvl w:val="0"/>
-          <w:numId w:val="1"/>
-        </w:numPr>
-      </w:pPr>
-      <w:proofErr w:type="spellStart"/>
-      <w:r>
-        <w:t>Custom</w:t>
-      </w:r>
-      <w:proofErr w:type="spellEnd"/>
-      <w:r>
-        <w:t xml:space="preserve"> </w:t>
-      </w:r>
-      <w:proofErr w:type="spellStart"/>
-      <w:r>
-        <w:t>css</w:t>
-      </w:r>
-      <w:proofErr w:type="spellEnd"/>
-      <w:r>
-        <w:t xml:space="preserve"> gebruiken om template aan te passen naar exact design.</w:t>
-      </w:r>
-    </w:p>
-    <w:p>
-      <w:pPr>
-        <w:pStyle w:val="Lijstalinea"/>
-        <w:numPr>
-          <w:ilvl w:val="0"/>
-          <w:numId w:val="1"/>
-        </w:numPr>
-      </w:pPr>
-      <w:r>
-        <w:t>Laatste stukken dummy content en afbeeldingen voorzien.</w:t>
-      </w:r>
-    </w:p>
-    <w:p>
-      <w:pPr>
-        <w:pStyle w:val="Lijstalinea"/>
-        <w:numPr>
-          <w:ilvl w:val="0"/>
-          <w:numId w:val="1"/>
-        </w:numPr>
-      </w:pPr>
-      <w:proofErr w:type="spellStart"/>
-      <w:r>
-        <w:t>Mailchimp</w:t>
-      </w:r>
-      <w:proofErr w:type="spellEnd"/>
-      <w:r>
-        <w:t xml:space="preserve"> link voorzien</w:t>
-      </w:r>
-    </w:p>
-    <w:p>
-      <w:pPr>
-        <w:pStyle w:val="Lijstalinea"/>
-        <w:numPr>
-          <w:ilvl w:val="0"/>
-          <w:numId w:val="1"/>
-        </w:numPr>
-      </w:pPr>
-      <w:r>
-        <w:t>Presentatie maken voor voorstelling</w:t>
+        <w:t xml:space="preserve">gn maken a.d.h.v </w:t>
+      </w:r>
+      <w:r>
+        <w:t xml:space="preserve">Wordpress </w:t>
       </w:r>
       <w:bookmarkStart w:id="0" w:name="_GoBack"/>
       <w:bookmarkEnd w:id="0"/>
+      <w:r>
+        <w:t>Salient thema:</w:t>
+      </w:r>
+    </w:p>
+    <w:p>
+      <w:pPr>
+        <w:pStyle w:val="Lijstalinea"/>
+        <w:numPr>
+          <w:ilvl w:val="0"/>
+          <w:numId w:val="2"/>
+        </w:numPr>
+      </w:pPr>
+      <w:r>
+        <w:t>Onderzoekspagina</w:t>
+      </w:r>
+    </w:p>
+    <w:p>
+      <w:pPr>
+        <w:pStyle w:val="Lijstalinea"/>
+        <w:numPr>
+          <w:ilvl w:val="0"/>
+          <w:numId w:val="2"/>
+        </w:numPr>
+      </w:pPr>
+      <w:r>
+        <w:t>Project pagina</w:t>
+      </w:r>
+    </w:p>
+    <w:p>
+      <w:pPr>
+        <w:pStyle w:val="Lijstalinea"/>
+        <w:numPr>
+          <w:ilvl w:val="0"/>
+          <w:numId w:val="2"/>
+        </w:numPr>
+      </w:pPr>
+      <w:r>
+        <w:t>Project details</w:t>
+      </w:r>
+    </w:p>
+    <w:p>
+      <w:pPr>
+        <w:pStyle w:val="Lijstalinea"/>
+        <w:numPr>
+          <w:ilvl w:val="0"/>
+          <w:numId w:val="2"/>
+        </w:numPr>
+        <w:rPr>
+          <w:lang w:val="en-US"/>
+        </w:rPr>
+      </w:pPr>
+      <w:r>
+        <w:rPr>
+          <w:lang w:val="en-US"/>
+        </w:rPr>
+        <w:t>Home</w:t>
+      </w:r>
+    </w:p>
+    <w:p>
+      <w:pPr>
+        <w:pStyle w:val="Lijstalinea"/>
+        <w:numPr>
+          <w:ilvl w:val="0"/>
+          <w:numId w:val="2"/>
+        </w:numPr>
+        <w:rPr>
+          <w:lang w:val="en-US"/>
+        </w:rPr>
+      </w:pPr>
+      <w:r>
+        <w:rPr>
+          <w:lang w:val="en-US"/>
+        </w:rPr>
+        <w:t>Over ons</w:t>
+      </w:r>
+    </w:p>
+    <w:p>
+      <w:pPr>
+        <w:pStyle w:val="Lijstalinea"/>
+        <w:numPr>
+          <w:ilvl w:val="0"/>
+          <w:numId w:val="2"/>
+        </w:numPr>
+        <w:rPr>
+          <w:lang w:val="en-US"/>
+        </w:rPr>
+      </w:pPr>
+      <w:r>
+        <w:rPr>
+          <w:lang w:val="en-US"/>
+        </w:rPr>
+        <w:t>Contact</w:t>
+      </w:r>
+    </w:p>
+    <w:p>
+      <w:pPr>
+        <w:pStyle w:val="Lijstalinea"/>
+        <w:numPr>
+          <w:ilvl w:val="0"/>
+          <w:numId w:val="2"/>
+        </w:numPr>
+        <w:rPr>
+          <w:lang w:val="en-US"/>
+        </w:rPr>
+      </w:pPr>
+      <w:r>
+        <w:rPr>
+          <w:lang w:val="en-US"/>
+        </w:rPr>
+        <w:t>Playground</w:t>
+      </w:r>
+    </w:p>
+    <w:p>
+      <w:pPr>
+        <w:pStyle w:val="Lijstalinea"/>
+        <w:numPr>
+          <w:ilvl w:val="0"/>
+          <w:numId w:val="2"/>
+        </w:numPr>
+        <w:rPr>
+          <w:lang w:val="en-US"/>
+        </w:rPr>
+      </w:pPr>
+      <w:r>
+        <w:rPr>
+          <w:lang w:val="en-US"/>
+        </w:rPr>
+        <w:t>Project pagina</w:t>
+      </w:r>
+    </w:p>
+    <w:p>
+      <w:pPr>
+        <w:pStyle w:val="Lijstalinea"/>
+        <w:numPr>
+          <w:ilvl w:val="0"/>
+          <w:numId w:val="2"/>
+        </w:numPr>
+        <w:rPr>
+          <w:lang w:val="en-US"/>
+        </w:rPr>
+      </w:pPr>
+      <w:r>
+        <w:rPr>
+          <w:lang w:val="en-US"/>
+        </w:rPr>
+        <w:t>Project details</w:t>
+      </w:r>
+    </w:p>
+    <w:p>
+      <w:pPr>
+        <w:pStyle w:val="Lijstalinea"/>
+        <w:numPr>
+          <w:ilvl w:val="0"/>
+          <w:numId w:val="2"/>
+        </w:numPr>
+        <w:rPr>
+          <w:lang w:val="en-US"/>
+        </w:rPr>
+      </w:pPr>
+      <w:r>
+        <w:rPr>
+          <w:lang w:val="en-US"/>
+        </w:rPr>
+        <w:t>Contact</w:t>
+      </w:r>
+    </w:p>
+    <w:p>
+      <w:pPr>
+        <w:pStyle w:val="Lijstalinea"/>
+        <w:numPr>
+          <w:ilvl w:val="0"/>
+          <w:numId w:val="2"/>
+        </w:numPr>
+      </w:pPr>
+      <w:r>
+        <w:t>Richting MT</w:t>
+      </w:r>
+    </w:p>
+    <w:p>
+      <w:pPr>
+        <w:pStyle w:val="Lijstalinea"/>
+        <w:numPr>
+          <w:ilvl w:val="0"/>
+          <w:numId w:val="2"/>
+        </w:numPr>
+      </w:pPr>
+      <w:r>
+        <w:t>Carrousel en link</w:t>
+      </w:r>
+    </w:p>
+    <w:p/>
+    <w:p>
+      <w:r>
+        <w:t xml:space="preserve">Week 1-2: </w:t>
+      </w:r>
+    </w:p>
+    <w:p>
+      <w:pPr>
+        <w:pStyle w:val="Lijstalinea"/>
+        <w:numPr>
+          <w:ilvl w:val="0"/>
+          <w:numId w:val="1"/>
+        </w:numPr>
+      </w:pPr>
+      <w:r>
+        <w:t xml:space="preserve">Wordpress template opties qua design bekijken en beslissen welke onderdelen op welke pagina’s moeten komen. </w:t>
+      </w:r>
+      <w:r>
+        <w:t>(Phedra)</w:t>
+      </w:r>
+    </w:p>
+    <w:p>
+      <w:pPr>
+        <w:pStyle w:val="Lijstalinea"/>
+        <w:numPr>
+          <w:ilvl w:val="0"/>
+          <w:numId w:val="1"/>
+        </w:numPr>
+      </w:pPr>
+      <w:r>
+        <w:t xml:space="preserve">Server en custom post type opgezet </w:t>
+      </w:r>
+      <w:r>
+        <w:t>(Thomas, Dieter)</w:t>
+      </w:r>
+    </w:p>
+    <w:p>
+      <w:pPr>
+        <w:pStyle w:val="Lijstalinea"/>
+        <w:numPr>
+          <w:ilvl w:val="0"/>
+          <w:numId w:val="1"/>
+        </w:numPr>
+      </w:pPr>
+      <w:r>
+        <w:t>Goedkeuring gekregen van klant voor content op pagina’s.</w:t>
+      </w:r>
+    </w:p>
+    <w:p/>
+    <w:p>
+      <w:r>
+        <w:t>Week 3-5:</w:t>
+      </w:r>
+    </w:p>
+    <w:p>
+      <w:pPr>
+        <w:pStyle w:val="Lijstalinea"/>
+        <w:numPr>
+          <w:ilvl w:val="0"/>
+          <w:numId w:val="1"/>
+        </w:numPr>
+      </w:pPr>
+      <w:r>
+        <w:t>Aan begin, vast design bepalen en goedgekeurd door klant.</w:t>
+      </w:r>
+    </w:p>
+    <w:p>
+      <w:pPr>
+        <w:pStyle w:val="Lijstalinea"/>
+        <w:numPr>
+          <w:ilvl w:val="0"/>
+          <w:numId w:val="1"/>
+        </w:numPr>
+      </w:pPr>
+      <w:r>
+        <w:t>Via Wordpress alle content met juiste template design voorzien</w:t>
+      </w:r>
+      <w:r>
+        <w:t xml:space="preserve"> (Dieter)</w:t>
+      </w:r>
+    </w:p>
+    <w:p>
+      <w:pPr>
+        <w:pStyle w:val="Lijstalinea"/>
+        <w:numPr>
+          <w:ilvl w:val="0"/>
+          <w:numId w:val="1"/>
+        </w:numPr>
+      </w:pPr>
+      <w:r>
+        <w:t>Dummy content en beelden voorzien voor alle pagina’s.</w:t>
+      </w:r>
+      <w:r>
+        <w:t xml:space="preserve"> (Phedra)</w:t>
+      </w:r>
+    </w:p>
+    <w:p/>
+    <w:p>
+      <w:r>
+        <w:t>Week 5-6 (met kerstvakantie):</w:t>
+      </w:r>
+    </w:p>
+    <w:p>
+      <w:pPr>
+        <w:pStyle w:val="Lijstalinea"/>
+        <w:numPr>
+          <w:ilvl w:val="0"/>
+          <w:numId w:val="1"/>
+        </w:numPr>
+      </w:pPr>
+      <w:r>
+        <w:t>Custom css gebruiken om template aan te passen naar exact design.</w:t>
+      </w:r>
+      <w:r>
+        <w:t xml:space="preserve"> (Thomas)</w:t>
+      </w:r>
+    </w:p>
+    <w:p>
+      <w:pPr>
+        <w:pStyle w:val="Lijstalinea"/>
+        <w:numPr>
+          <w:ilvl w:val="0"/>
+          <w:numId w:val="1"/>
+        </w:numPr>
+      </w:pPr>
+      <w:r>
+        <w:t>Laatste stukken dummy content en afbeeldingen voorzien.</w:t>
+      </w:r>
+      <w:r>
+        <w:t>(Phedra)</w:t>
+      </w:r>
+    </w:p>
+    <w:p>
+      <w:pPr>
+        <w:pStyle w:val="Lijstalinea"/>
+        <w:numPr>
+          <w:ilvl w:val="0"/>
+          <w:numId w:val="1"/>
+        </w:numPr>
+      </w:pPr>
+      <w:r>
+        <w:t>Mailchimp link voorzien</w:t>
+      </w:r>
+      <w:r>
+        <w:t xml:space="preserve"> (Thomas)</w:t>
+      </w:r>
+    </w:p>
+    <w:p>
+      <w:pPr>
+        <w:pStyle w:val="Lijstalinea"/>
+        <w:numPr>
+          <w:ilvl w:val="0"/>
+          <w:numId w:val="1"/>
+        </w:numPr>
+      </w:pPr>
+      <w:r>
+        <w:t>Presentatie maken voor voorstelling</w:t>
+      </w:r>
+      <w:r>
+        <w:t xml:space="preserve"> (samen)</w:t>
+      </w:r>
     </w:p>
     <w:p/>
     <w:p/>
     <w:sectPr>
+      <w:headerReference w:type="default" r:id="rId7"/>
       <w:pgSz w:w="11906" w:h="16838"/>
       <w:pgMar w:top="1417" w:right="1417" w:bottom="1417" w:left="1417" w:header="708" w:footer="708" w:gutter="0"/>
       <w:cols w:space="708"/>
@@ -424,6 +409,81 @@
     </w:sectPr>
   </w:body>
 </w:document>
+</file>
+
+<file path=word/endnotes.xml><?xml version="1.0" encoding="utf-8"?>
+<w:endnotes xmlns:wpc="http://schemas.microsoft.com/office/word/2010/wordprocessingCanvas" xmlns:mc="http://schemas.openxmlformats.org/markup-compatibility/2006" xmlns:o="urn:schemas-microsoft-com:office:office" xmlns:r="http://schemas.openxmlformats.org/officeDocument/2006/relationships" xmlns:m="http://schemas.openxmlformats.org/officeDocument/2006/math" xmlns:v="urn:schemas-microsoft-com:vml" xmlns:wp14="http://schemas.microsoft.com/office/word/2010/wordprocessingDrawing" xmlns:wp="http://schemas.openxmlformats.org/drawingml/2006/wordprocessingDrawing" xmlns:w10="urn:schemas-microsoft-com:office:word" xmlns:w="http://schemas.openxmlformats.org/wordprocessingml/2006/main" xmlns:w14="http://schemas.microsoft.com/office/word/2010/wordml" xmlns:w15="http://schemas.microsoft.com/office/word/2012/wordml" xmlns:wpg="http://schemas.microsoft.com/office/word/2010/wordprocessingGroup" xmlns:wpi="http://schemas.microsoft.com/office/word/2010/wordprocessingInk" xmlns:wne="http://schemas.microsoft.com/office/word/2006/wordml" xmlns:wps="http://schemas.microsoft.com/office/word/2010/wordprocessingShape" mc:Ignorable="w14 w15 wp14">
+  <w:endnote w:type="separator" w:id="-1">
+    <w:p>
+      <w:pPr>
+        <w:spacing w:after="0" w:line="240" w:lineRule="auto"/>
+      </w:pPr>
+      <w:r>
+        <w:separator/>
+      </w:r>
+    </w:p>
+  </w:endnote>
+  <w:endnote w:type="continuationSeparator" w:id="0">
+    <w:p>
+      <w:pPr>
+        <w:spacing w:after="0" w:line="240" w:lineRule="auto"/>
+      </w:pPr>
+      <w:r>
+        <w:continuationSeparator/>
+      </w:r>
+    </w:p>
+  </w:endnote>
+</w:endnotes>
+</file>
+
+<file path=word/footnotes.xml><?xml version="1.0" encoding="utf-8"?>
+<w:footnotes xmlns:wpc="http://schemas.microsoft.com/office/word/2010/wordprocessingCanvas" xmlns:mc="http://schemas.openxmlformats.org/markup-compatibility/2006" xmlns:o="urn:schemas-microsoft-com:office:office" xmlns:r="http://schemas.openxmlformats.org/officeDocument/2006/relationships" xmlns:m="http://schemas.openxmlformats.org/officeDocument/2006/math" xmlns:v="urn:schemas-microsoft-com:vml" xmlns:wp14="http://schemas.microsoft.com/office/word/2010/wordprocessingDrawing" xmlns:wp="http://schemas.openxmlformats.org/drawingml/2006/wordprocessingDrawing" xmlns:w10="urn:schemas-microsoft-com:office:word" xmlns:w="http://schemas.openxmlformats.org/wordprocessingml/2006/main" xmlns:w14="http://schemas.microsoft.com/office/word/2010/wordml" xmlns:w15="http://schemas.microsoft.com/office/word/2012/wordml" xmlns:wpg="http://schemas.microsoft.com/office/word/2010/wordprocessingGroup" xmlns:wpi="http://schemas.microsoft.com/office/word/2010/wordprocessingInk" xmlns:wne="http://schemas.microsoft.com/office/word/2006/wordml" xmlns:wps="http://schemas.microsoft.com/office/word/2010/wordprocessingShape" mc:Ignorable="w14 w15 wp14">
+  <w:footnote w:type="separator" w:id="-1">
+    <w:p>
+      <w:pPr>
+        <w:spacing w:after="0" w:line="240" w:lineRule="auto"/>
+      </w:pPr>
+      <w:r>
+        <w:separator/>
+      </w:r>
+    </w:p>
+  </w:footnote>
+  <w:footnote w:type="continuationSeparator" w:id="0">
+    <w:p>
+      <w:pPr>
+        <w:spacing w:after="0" w:line="240" w:lineRule="auto"/>
+      </w:pPr>
+      <w:r>
+        <w:continuationSeparator/>
+      </w:r>
+    </w:p>
+  </w:footnote>
+</w:footnotes>
+</file>
+
+<file path=word/header1.xml><?xml version="1.0" encoding="utf-8"?>
+<w:hdr xmlns:wpc="http://schemas.microsoft.com/office/word/2010/wordprocessingCanvas" xmlns:mc="http://schemas.openxmlformats.org/markup-compatibility/2006" xmlns:o="urn:schemas-microsoft-com:office:office" xmlns:r="http://schemas.openxmlformats.org/officeDocument/2006/relationships" xmlns:m="http://schemas.openxmlformats.org/officeDocument/2006/math" xmlns:v="urn:schemas-microsoft-com:vml" xmlns:wp14="http://schemas.microsoft.com/office/word/2010/wordprocessingDrawing" xmlns:wp="http://schemas.openxmlformats.org/drawingml/2006/wordprocessingDrawing" xmlns:w10="urn:schemas-microsoft-com:office:word" xmlns:w="http://schemas.openxmlformats.org/wordprocessingml/2006/main" xmlns:w14="http://schemas.microsoft.com/office/word/2010/wordml" xmlns:w15="http://schemas.microsoft.com/office/word/2012/wordml" xmlns:wpg="http://schemas.microsoft.com/office/word/2010/wordprocessingGroup" xmlns:wpi="http://schemas.microsoft.com/office/word/2010/wordprocessingInk" xmlns:wne="http://schemas.microsoft.com/office/word/2006/wordml" xmlns:wps="http://schemas.microsoft.com/office/word/2010/wordprocessingShape" mc:Ignorable="w14 w15 wp14">
+  <w:p>
+    <w:pPr>
+      <w:pStyle w:val="Koptekst"/>
+    </w:pPr>
+    <w:r>
+      <w:t>Thomas Verhelst</w:t>
+    </w:r>
+    <w:r>
+      <w:ptab w:relativeTo="margin" w:alignment="center" w:leader="none"/>
+    </w:r>
+    <w:r>
+      <w:t>Phedra Moerloos</w:t>
+    </w:r>
+    <w:r>
+      <w:ptab w:relativeTo="margin" w:alignment="right" w:leader="none"/>
+    </w:r>
+    <w:r>
+      <w:t>Dieter Vercammen</w:t>
+    </w:r>
+  </w:p>
+</w:hdr>
 </file>
 
 <file path=word/numbering.xml><?xml version="1.0" encoding="utf-8"?>
@@ -1208,6 +1268,50 @@
       <w:contextualSpacing/>
     </w:pPr>
   </w:style>
+  <w:style w:type="paragraph" w:styleId="Koptekst">
+    <w:name w:val="header"/>
+    <w:basedOn w:val="Standaard"/>
+    <w:link w:val="KoptekstChar"/>
+    <w:uiPriority w:val="99"/>
+    <w:unhideWhenUsed/>
+    <w:rsid w:val="00CA5C2A"/>
+    <w:pPr>
+      <w:tabs>
+        <w:tab w:val="center" w:pos="4536"/>
+        <w:tab w:val="right" w:pos="9072"/>
+      </w:tabs>
+      <w:spacing w:after="0" w:line="240" w:lineRule="auto"/>
+    </w:pPr>
+  </w:style>
+  <w:style w:type="character" w:customStyle="1" w:styleId="KoptekstChar">
+    <w:name w:val="Koptekst Char"/>
+    <w:basedOn w:val="Standaardalinea-lettertype"/>
+    <w:link w:val="Koptekst"/>
+    <w:uiPriority w:val="99"/>
+    <w:rsid w:val="00CA5C2A"/>
+  </w:style>
+  <w:style w:type="paragraph" w:styleId="Voettekst">
+    <w:name w:val="footer"/>
+    <w:basedOn w:val="Standaard"/>
+    <w:link w:val="VoettekstChar"/>
+    <w:uiPriority w:val="99"/>
+    <w:unhideWhenUsed/>
+    <w:rsid w:val="00CA5C2A"/>
+    <w:pPr>
+      <w:tabs>
+        <w:tab w:val="center" w:pos="4536"/>
+        <w:tab w:val="right" w:pos="9072"/>
+      </w:tabs>
+      <w:spacing w:after="0" w:line="240" w:lineRule="auto"/>
+    </w:pPr>
+  </w:style>
+  <w:style w:type="character" w:customStyle="1" w:styleId="VoettekstChar">
+    <w:name w:val="Voettekst Char"/>
+    <w:basedOn w:val="Standaardalinea-lettertype"/>
+    <w:link w:val="Voettekst"/>
+    <w:uiPriority w:val="99"/>
+    <w:rsid w:val="00CA5C2A"/>
+  </w:style>
 </w:styles>
 </file>
 

</xml_diff>